<commit_message>
Git push added backend and angular to post images to server and update database in mongod
</commit_message>
<xml_diff>
--- a/nodejs-express-mongodb/How to start App.docx
+++ b/nodejs-express-mongodb/How to start App.docx
@@ -46,6 +46,52 @@
       </w:r>
       <w:proofErr w:type="spellEnd"/>
     </w:p>
+    <w:p>
+      <w:r>
+        <w:t xml:space="preserve">Then </w:t>
+      </w:r>
+    </w:p>
+    <w:p>
+      <w:proofErr w:type="gramStart"/>
+      <w:r>
+        <w:t>:\Users\</w:t>
+      </w:r>
+      <w:proofErr w:type="spellStart"/>
+      <w:r>
+        <w:t>mecostantino</w:t>
+      </w:r>
+      <w:proofErr w:type="spellEnd"/>
+      <w:r>
+        <w:t>\angular\</w:t>
+      </w:r>
+      <w:proofErr w:type="spellStart"/>
+      <w:r>
+        <w:t>nodejs</w:t>
+      </w:r>
+      <w:proofErr w:type="spellEnd"/>
+      <w:r>
+        <w:t>-express-</w:t>
+      </w:r>
+      <w:proofErr w:type="spellStart"/>
+      <w:r>
+        <w:t>mongodb</w:t>
+      </w:r>
+      <w:proofErr w:type="spellEnd"/>
+      <w:proofErr w:type="gramEnd"/>
+      <w:r>
+        <w:t>&gt;</w:t>
+      </w:r>
+      <w:proofErr w:type="spellStart"/>
+      <w:r>
+        <w:t>nodemon</w:t>
+      </w:r>
+      <w:proofErr w:type="spellEnd"/>
+      <w:r>
+        <w:t xml:space="preserve"> start</w:t>
+      </w:r>
+      <w:bookmarkStart w:id="0" w:name="_GoBack"/>
+      <w:bookmarkEnd w:id="0"/>
+    </w:p>
     <w:p/>
     <w:p>
       <w:r>
@@ -84,7 +130,6 @@
       <w:r>
         <w:t>C:\Users\mecostantino\angular\</w:t>
       </w:r>
-      <w:bookmarkStart w:id="0" w:name="_GoBack"/>
       <w:r>
         <w:t xml:space="preserve">angular-tour-of-heroes-backend - Copy (2) before </w:t>
       </w:r>
@@ -92,7 +137,6 @@
       <w:r>
         <w:t>signIn</w:t>
       </w:r>
-      <w:bookmarkEnd w:id="0"/>
       <w:proofErr w:type="spellEnd"/>
       <w:r>
         <w:t>&gt;ng serve</w:t>

</xml_diff>

<commit_message>
added git ignore to ignore environment files
</commit_message>
<xml_diff>
--- a/nodejs-express-mongodb/How to start App.docx
+++ b/nodejs-express-mongodb/How to start App.docx
@@ -89,134 +89,249 @@
       <w:r>
         <w:t xml:space="preserve"> start</w:t>
       </w:r>
+    </w:p>
+    <w:p/>
+    <w:p>
+      <w:r>
+        <w:t>//this command starts the app on the back end</w:t>
+      </w:r>
+      <w:proofErr w:type="gramStart"/>
+      <w:r>
+        <w:t>.....</w:t>
+      </w:r>
+      <w:proofErr w:type="gramEnd"/>
+    </w:p>
+    <w:p>
+      <w:r>
+        <w:t>C:\Users\mecostantino\angular\nodejs-express-mongodb&gt;nodemon index.js</w:t>
+      </w:r>
+    </w:p>
+    <w:p>
+      <w:r>
+        <w:t>//this starts the angular front-end part of the App in the following directory.</w:t>
+      </w:r>
+    </w:p>
+    <w:p>
+      <w:r>
+        <w:t>C:\Users\mecostantino\angular\AngularApp&gt;</w:t>
+      </w:r>
+      <w:r>
+        <w:t>ng serve</w:t>
+      </w:r>
+    </w:p>
+    <w:p>
+      <w:r>
+        <w:t>//Or different App</w:t>
+      </w:r>
+    </w:p>
+    <w:p>
+      <w:r>
+        <w:t>C:\Users\mecostantino\angular\</w:t>
+      </w:r>
+      <w:r>
+        <w:t xml:space="preserve">angular-tour-of-heroes-backend - Copy (2) before </w:t>
+      </w:r>
+      <w:proofErr w:type="spellStart"/>
+      <w:r>
+        <w:t>signIn</w:t>
+      </w:r>
+      <w:proofErr w:type="spellEnd"/>
+      <w:r>
+        <w:t>&gt;ng serve</w:t>
+      </w:r>
+    </w:p>
+    <w:p/>
+    <w:p>
+      <w:r>
+        <w:t xml:space="preserve">//use this to start mongo DB the file directory may be different it may not be in Program </w:t>
+      </w:r>
+      <w:proofErr w:type="gramStart"/>
+      <w:r>
+        <w:t>Files,  however</w:t>
+      </w:r>
+      <w:proofErr w:type="gramEnd"/>
+      <w:r>
+        <w:t xml:space="preserve"> //navigate to directory and use exe command to start </w:t>
+      </w:r>
+      <w:proofErr w:type="spellStart"/>
+      <w:r>
+        <w:t>mongo.db</w:t>
+      </w:r>
+      <w:proofErr w:type="spellEnd"/>
+      <w:r>
+        <w:t xml:space="preserve"> </w:t>
+      </w:r>
+    </w:p>
+    <w:p>
+      <w:r>
+        <w:t>cd C:\Program Files\MongoDB\Server\3.6\bin</w:t>
+      </w:r>
+    </w:p>
+    <w:p>
+      <w:r>
+        <w:t>//then run in directory to execute</w:t>
+      </w:r>
+    </w:p>
+    <w:p>
+      <w:r>
+        <w:t>Mongod.exe --</w:t>
+      </w:r>
+      <w:proofErr w:type="spellStart"/>
+      <w:proofErr w:type="gramStart"/>
+      <w:r>
+        <w:t>dbpath</w:t>
+      </w:r>
+      <w:proofErr w:type="spellEnd"/>
+      <w:r>
+        <w:t xml:space="preserve">  C</w:t>
+      </w:r>
+      <w:proofErr w:type="gramEnd"/>
+      <w:r>
+        <w:t>:Users\mecostantino\mongo-data</w:t>
+      </w:r>
+    </w:p>
+    <w:p/>
+    <w:p>
+      <w:r>
+        <w:t>//Must do this first in order to start the backend server</w:t>
+      </w:r>
+    </w:p>
+    <w:p>
+      <w:r>
+        <w:t xml:space="preserve">//actually to start mongo </w:t>
+      </w:r>
+      <w:proofErr w:type="spellStart"/>
+      <w:r>
+        <w:t>db</w:t>
+      </w:r>
+      <w:proofErr w:type="spellEnd"/>
+      <w:r>
+        <w:t xml:space="preserve"> this is the correct directory and command</w:t>
+      </w:r>
+    </w:p>
+    <w:p>
+      <w:r>
+        <w:t>C:\Users\mecostantino\MongoDB\bin&gt;mongod</w:t>
+      </w:r>
+    </w:p>
+    <w:p/>
+    <w:p>
+      <w:pPr>
+        <w:rPr>
+          <w:b/>
+          <w:u w:val="single"/>
+        </w:rPr>
+      </w:pPr>
+      <w:r>
+        <w:rPr>
+          <w:b/>
+          <w:u w:val="single"/>
+        </w:rPr>
+        <w:t>Switching Ports and Host</w:t>
+      </w:r>
+    </w:p>
+    <w:p>
+      <w:pPr>
+        <w:rPr>
+          <w:b/>
+          <w:u w:val="single"/>
+        </w:rPr>
+      </w:pPr>
+    </w:p>
+    <w:p>
+      <w:r>
+        <w:t xml:space="preserve">This is so can connect to webpage with mobile and cell phone.  </w:t>
+      </w:r>
+    </w:p>
+    <w:p>
+      <w:r>
+        <w:t xml:space="preserve">So Super complicated if you want this to be able to be accessed by the </w:t>
+      </w:r>
+      <w:r>
+        <w:t>Wi-Fi</w:t>
+      </w:r>
+      <w:r>
+        <w:t xml:space="preserve">.  Then you have to change the ports and the hosting on everything.  This process is very long and </w:t>
+      </w:r>
+      <w:r>
+        <w:t>convoluted</w:t>
+      </w:r>
+      <w:r>
+        <w:t xml:space="preserve"> I could not g</w:t>
+      </w:r>
+      <w:r>
+        <w:t>et the authenticate to work when</w:t>
+      </w:r>
+      <w:r>
+        <w:t xml:space="preserve"> I started moving everything open.  Everything else seemed to work.  You </w:t>
+      </w:r>
+      <w:r>
+        <w:lastRenderedPageBreak/>
+        <w:t>have to run you</w:t>
+      </w:r>
+      <w:r>
+        <w:t>r</w:t>
+      </w:r>
+      <w:r>
+        <w:t xml:space="preserve"> application </w:t>
+      </w:r>
+      <w:r>
+        <w:t>and start the servers on</w:t>
+      </w:r>
+      <w:r>
+        <w:t xml:space="preserve"> </w:t>
+      </w:r>
+      <w:r>
+        <w:t xml:space="preserve">192.168.0.21:4200 then you have to go into the backend and modify all the routes and ports accordingly at </w:t>
+      </w:r>
       <w:bookmarkStart w:id="0" w:name="_GoBack"/>
       <w:bookmarkEnd w:id="0"/>
+      <w:r>
+        <w:t>192.168.0.21:3000.  Very long and Tedious.</w:t>
+      </w:r>
     </w:p>
     <w:p/>
-    <w:p>
-      <w:r>
-        <w:t>//this command starts the app on the back end</w:t>
-      </w:r>
-      <w:proofErr w:type="gramStart"/>
-      <w:r>
-        <w:t>.....</w:t>
-      </w:r>
-      <w:proofErr w:type="gramEnd"/>
-    </w:p>
-    <w:p>
-      <w:r>
-        <w:t>C:\Users\mecostantino\angular\nodejs-express-mongodb&gt;nodemon index.js</w:t>
-      </w:r>
-    </w:p>
-    <w:p>
-      <w:r>
-        <w:t>//this starts the angular front-end part of the App in the following directory.</w:t>
-      </w:r>
-    </w:p>
-    <w:p>
-      <w:r>
-        <w:t>C:\Users\mecostantino\angular\AngularApp&gt;</w:t>
-      </w:r>
-      <w:r>
-        <w:t>ng serve</w:t>
-      </w:r>
-    </w:p>
-    <w:p>
-      <w:r>
-        <w:t>//Or different App</w:t>
-      </w:r>
-    </w:p>
-    <w:p>
-      <w:r>
-        <w:t>C:\Users\mecostantino\angular\</w:t>
-      </w:r>
-      <w:r>
-        <w:t xml:space="preserve">angular-tour-of-heroes-backend - Copy (2) before </w:t>
-      </w:r>
-      <w:proofErr w:type="spellStart"/>
-      <w:r>
-        <w:t>signIn</w:t>
-      </w:r>
-      <w:proofErr w:type="spellEnd"/>
-      <w:r>
-        <w:t>&gt;ng serve</w:t>
-      </w:r>
-    </w:p>
     <w:p/>
     <w:p>
-      <w:r>
-        <w:t xml:space="preserve">//use this to start mongo DB the file directory may be different it may not be in Program </w:t>
-      </w:r>
-      <w:proofErr w:type="gramStart"/>
-      <w:r>
-        <w:t>Files,  however</w:t>
-      </w:r>
-      <w:proofErr w:type="gramEnd"/>
-      <w:r>
-        <w:t xml:space="preserve"> //navigate to directory and use exe command to start </w:t>
-      </w:r>
-      <w:proofErr w:type="spellStart"/>
-      <w:r>
-        <w:t>mongo.db</w:t>
-      </w:r>
-      <w:proofErr w:type="spellEnd"/>
-      <w:r>
-        <w:t xml:space="preserve"> </w:t>
-      </w:r>
-    </w:p>
-    <w:p>
-      <w:r>
-        <w:t>cd C:\Program Files\MongoDB\Server\3.6\bin</w:t>
-      </w:r>
-    </w:p>
-    <w:p>
-      <w:r>
-        <w:t>//then run in directory to execute</w:t>
-      </w:r>
-    </w:p>
-    <w:p>
-      <w:r>
-        <w:t>Mongod.exe --</w:t>
-      </w:r>
-      <w:proofErr w:type="spellStart"/>
-      <w:proofErr w:type="gramStart"/>
-      <w:r>
-        <w:t>dbpath</w:t>
-      </w:r>
-      <w:proofErr w:type="spellEnd"/>
-      <w:r>
-        <w:t xml:space="preserve">  C</w:t>
-      </w:r>
-      <w:proofErr w:type="gramEnd"/>
-      <w:r>
-        <w:t>:Users\mecostantino\mongo-data</w:t>
-      </w:r>
-    </w:p>
-    <w:p/>
-    <w:p>
-      <w:r>
-        <w:t>//Must do this first in order to start the backend server</w:t>
-      </w:r>
-    </w:p>
-    <w:p>
-      <w:r>
-        <w:t xml:space="preserve">//actually to start mongo </w:t>
-      </w:r>
-      <w:proofErr w:type="spellStart"/>
-      <w:r>
-        <w:t>db</w:t>
-      </w:r>
-      <w:proofErr w:type="spellEnd"/>
-      <w:r>
-        <w:t xml:space="preserve"> this is the correct directory and command</w:t>
-      </w:r>
-    </w:p>
-    <w:p>
-      <w:r>
-        <w:t>C:\Users\mecostantino\MongoDB\bin&gt;mongod</w:t>
-      </w:r>
-    </w:p>
-    <w:p/>
+      <w:hyperlink r:id="rId4" w:history="1">
+        <w:r>
+          <w:rPr>
+            <w:rStyle w:val="Hyperlink"/>
+          </w:rPr>
+          <w:t>https://jun711.github.io/web/how-to-access-an-angular-app-running-on-localhost-from-mobile-devices/</w:t>
+        </w:r>
+      </w:hyperlink>
+    </w:p>
+    <w:p>
+      <w:hyperlink r:id="rId5" w:history="1">
+        <w:r>
+          <w:rPr>
+            <w:rStyle w:val="Hyperlink"/>
+          </w:rPr>
+          <w:t>https://www.cluemediator.com/how-to-enable-cors-for-multiple-domains-in-node-js</w:t>
+        </w:r>
+      </w:hyperlink>
+    </w:p>
+    <w:p>
+      <w:hyperlink r:id="rId6" w:history="1">
+        <w:r>
+          <w:rPr>
+            <w:rStyle w:val="Hyperlink"/>
+          </w:rPr>
+          <w:t>https://newbedev.com/connect-to-localhost-3000-from-another-computer-expressjs-nodejs</w:t>
+        </w:r>
+      </w:hyperlink>
+    </w:p>
+    <w:p>
+      <w:hyperlink r:id="rId7" w:history="1">
+        <w:r>
+          <w:rPr>
+            <w:rStyle w:val="Hyperlink"/>
+          </w:rPr>
+          <w:t>https://stackoverflow.com/questions/17116718/how-to-access-my-127-0-0-18000-from-android-tablet</w:t>
+        </w:r>
+      </w:hyperlink>
+    </w:p>
     <w:sectPr>
       <w:pgSz w:w="12240" w:h="15840"/>
       <w:pgMar w:top="1440" w:right="1440" w:bottom="1440" w:left="1440" w:header="720" w:footer="720" w:gutter="0"/>
@@ -648,6 +763,18 @@
     <w:semiHidden/>
     <w:unhideWhenUsed/>
   </w:style>
+  <w:style w:type="character" w:styleId="Hyperlink">
+    <w:name w:val="Hyperlink"/>
+    <w:basedOn w:val="DefaultParagraphFont"/>
+    <w:uiPriority w:val="99"/>
+    <w:semiHidden/>
+    <w:unhideWhenUsed/>
+    <w:rsid w:val="00CE716A"/>
+    <w:rPr>
+      <w:color w:val="0000FF"/>
+      <w:u w:val="single"/>
+    </w:rPr>
+  </w:style>
 </w:styles>
 </file>
 

</xml_diff>

<commit_message>
add another component also made it where there an event listener could be added to api
</commit_message>
<xml_diff>
--- a/nodejs-express-mongodb/How to start App.docx
+++ b/nodejs-express-mongodb/How to start App.docx
@@ -4,18 +4,105 @@
   <w:body>
     <w:p>
       <w:r>
-        <w:t>First Need to start backend and database so Node.Js server and Mongo Db those have been setup and are on Port 3000.</w:t>
-      </w:r>
-    </w:p>
-    <w:p>
-      <w:r>
-        <w:t xml:space="preserve">Go to the following directory and then use nodemon to start backend.  </w:t>
-      </w:r>
-    </w:p>
-    <w:p>
-      <w:r>
-        <w:t>C:\Users\mecostantino\angular&gt;cd nodejs-express-mongodb</w:t>
-      </w:r>
+        <w:t xml:space="preserve">First Need to start backend and database so </w:t>
+      </w:r>
+      <w:proofErr w:type="spellStart"/>
+      <w:r>
+        <w:t>Node.Js</w:t>
+      </w:r>
+      <w:proofErr w:type="spellEnd"/>
+      <w:r>
+        <w:t xml:space="preserve"> server and Mongo Db those have been setup and are on Port 3000.</w:t>
+      </w:r>
+    </w:p>
+    <w:p>
+      <w:pPr>
+        <w:pStyle w:val="ListParagraph"/>
+        <w:numPr>
+          <w:ilvl w:val="0"/>
+          <w:numId w:val="1"/>
+        </w:numPr>
+      </w:pPr>
+      <w:r>
+        <w:t>Start Mongo DB</w:t>
+      </w:r>
+    </w:p>
+    <w:p>
+      <w:r>
+        <w:t>//Must do this first in order to start the backend server</w:t>
+      </w:r>
+    </w:p>
+    <w:p>
+      <w:r>
+        <w:t xml:space="preserve">//actually to start mongo </w:t>
+      </w:r>
+      <w:proofErr w:type="spellStart"/>
+      <w:r>
+        <w:t>db</w:t>
+      </w:r>
+      <w:proofErr w:type="spellEnd"/>
+      <w:r>
+        <w:t xml:space="preserve"> this is the correct directory and command</w:t>
+      </w:r>
+    </w:p>
+    <w:p>
+      <w:r>
+        <w:t>C:\Users\mecostantino\MongoDB\bin&gt;mongod</w:t>
+      </w:r>
+    </w:p>
+    <w:p/>
+    <w:p>
+      <w:pPr>
+        <w:pStyle w:val="ListParagraph"/>
+        <w:numPr>
+          <w:ilvl w:val="0"/>
+          <w:numId w:val="1"/>
+        </w:numPr>
+      </w:pPr>
+      <w:r>
+        <w:t>Start Backend</w:t>
+      </w:r>
+    </w:p>
+    <w:p>
+      <w:r>
+        <w:t>//this command starts the app on the back end</w:t>
+      </w:r>
+      <w:proofErr w:type="gramStart"/>
+      <w:r>
+        <w:t>.....</w:t>
+      </w:r>
+      <w:proofErr w:type="gramEnd"/>
+    </w:p>
+    <w:p>
+      <w:r>
+        <w:t xml:space="preserve">Go to the following directory and then use </w:t>
+      </w:r>
+      <w:proofErr w:type="spellStart"/>
+      <w:r>
+        <w:t>nodemon</w:t>
+      </w:r>
+      <w:proofErr w:type="spellEnd"/>
+      <w:r>
+        <w:t xml:space="preserve"> to start backend.  </w:t>
+      </w:r>
+    </w:p>
+    <w:p>
+      <w:r>
+        <w:t xml:space="preserve">C:\Users\mecostantino\angular&gt;cd </w:t>
+      </w:r>
+      <w:proofErr w:type="spellStart"/>
+      <w:r>
+        <w:t>nodejs</w:t>
+      </w:r>
+      <w:proofErr w:type="spellEnd"/>
+      <w:r>
+        <w:t>-express-</w:t>
+      </w:r>
+      <w:proofErr w:type="spellStart"/>
+      <w:r>
+        <w:t>mongodb</w:t>
+      </w:r>
+      <w:proofErr w:type="spellEnd"/>
     </w:p>
     <w:p>
       <w:r>
@@ -23,51 +110,92 @@
       </w:r>
     </w:p>
     <w:p>
-      <w:r>
-        <w:t>:\Users\mecostantino\angular\nodejs-express-mongodb&gt;nodemon start</w:t>
+      <w:proofErr w:type="gramStart"/>
+      <w:r>
+        <w:t>:\Users\</w:t>
+      </w:r>
+      <w:proofErr w:type="spellStart"/>
+      <w:r>
+        <w:t>mecostantino</w:t>
+      </w:r>
+      <w:proofErr w:type="spellEnd"/>
+      <w:r>
+        <w:t>\angular\</w:t>
+      </w:r>
+      <w:proofErr w:type="spellStart"/>
+      <w:r>
+        <w:t>nodejs</w:t>
+      </w:r>
+      <w:proofErr w:type="spellEnd"/>
+      <w:r>
+        <w:t>-express-</w:t>
+      </w:r>
+      <w:proofErr w:type="spellStart"/>
+      <w:r>
+        <w:t>mongodb</w:t>
+      </w:r>
+      <w:proofErr w:type="spellEnd"/>
+      <w:proofErr w:type="gramEnd"/>
+      <w:r>
+        <w:t>&gt;</w:t>
+      </w:r>
+      <w:proofErr w:type="spellStart"/>
+      <w:r>
+        <w:t>nodemon</w:t>
+      </w:r>
+      <w:proofErr w:type="spellEnd"/>
+      <w:r>
+        <w:t xml:space="preserve"> start</w:t>
       </w:r>
     </w:p>
     <w:p/>
     <w:p>
       <w:r>
-        <w:t>//this command starts the app on the back end.....</w:t>
-      </w:r>
-    </w:p>
-    <w:p>
-      <w:r>
         <w:t>C:\Users\mecostantino\angular\nodejs-express-mongodb&gt;nodemon index.js</w:t>
       </w:r>
     </w:p>
     <w:p>
-      <w:r>
-        <w:t>//this starts the angular front-end part of the App in the following directory.</w:t>
-      </w:r>
-    </w:p>
-    <w:p>
-      <w:r>
-        <w:t>C:\Users\mecostantino\angular\AngularApp&gt;</w:t>
-      </w:r>
-      <w:r>
-        <w:t>ng serve</w:t>
-      </w:r>
-    </w:p>
-    <w:p>
-      <w:r>
-        <w:t>//Or different App</w:t>
-      </w:r>
-    </w:p>
-    <w:p>
-      <w:r>
-        <w:t>C:\Users\mecostantino\angular\</w:t>
-      </w:r>
-      <w:r>
-        <w:t>angular-tour-of-heroes-</w:t>
-      </w:r>
-      <w:r>
-        <w:t>backend</w:t>
+      <w:pPr>
+        <w:pStyle w:val="ListParagraph"/>
+        <w:numPr>
+          <w:ilvl w:val="0"/>
+          <w:numId w:val="1"/>
+        </w:numPr>
+      </w:pPr>
+      <w:r>
+        <w:t>Starts Angular Front End</w:t>
       </w:r>
       <w:bookmarkStart w:id="0" w:name="_GoBack"/>
       <w:bookmarkEnd w:id="0"/>
+    </w:p>
+    <w:p>
+      <w:r>
+        <w:t>//this starts the angular front-end part of the App in the following directory.</w:t>
+      </w:r>
+    </w:p>
+    <w:p>
+      <w:r>
+        <w:t>C:\Users\mecostantino\angular\AngularApp&gt;</w:t>
+      </w:r>
+      <w:r>
+        <w:t>ng serve</w:t>
+      </w:r>
+    </w:p>
+    <w:p>
+      <w:r>
+        <w:t>//Or different App</w:t>
+      </w:r>
+    </w:p>
+    <w:p>
+      <w:r>
+        <w:t>C:\Users\mecostantino\angular\</w:t>
+      </w:r>
+      <w:r>
+        <w:t>angular-tour-of-heroes-</w:t>
+      </w:r>
+      <w:r>
+        <w:t>backend</w:t>
+      </w:r>
       <w:r>
         <w:t>&gt;ng serve</w:t>
       </w:r>
@@ -75,7 +203,23 @@
     <w:p/>
     <w:p>
       <w:r>
-        <w:t xml:space="preserve">//use this to start mongo DB the file directory may be different it may not be in Program Files,  however //navigate to directory and use exe command to start mongo.db </w:t>
+        <w:t xml:space="preserve">//use this to start mongo DB the file directory may be different it may not be in Program </w:t>
+      </w:r>
+      <w:proofErr w:type="gramStart"/>
+      <w:r>
+        <w:t>Files,  however</w:t>
+      </w:r>
+      <w:proofErr w:type="gramEnd"/>
+      <w:r>
+        <w:t xml:space="preserve"> //navigate to directory and use exe command to start </w:t>
+      </w:r>
+      <w:proofErr w:type="spellStart"/>
+      <w:r>
+        <w:t>mongo.db</w:t>
+      </w:r>
+      <w:proofErr w:type="spellEnd"/>
+      <w:r>
+        <w:t xml:space="preserve"> </w:t>
       </w:r>
     </w:p>
     <w:p>
@@ -90,25 +234,23 @@
     </w:p>
     <w:p>
       <w:r>
-        <w:t>Mongod.exe --dbpath  C:Users\mecostantino\mongo-data</w:t>
+        <w:t>Mongod.exe --</w:t>
+      </w:r>
+      <w:proofErr w:type="spellStart"/>
+      <w:proofErr w:type="gramStart"/>
+      <w:r>
+        <w:t>dbpath</w:t>
+      </w:r>
+      <w:proofErr w:type="spellEnd"/>
+      <w:r>
+        <w:t xml:space="preserve">  C</w:t>
+      </w:r>
+      <w:proofErr w:type="gramEnd"/>
+      <w:r>
+        <w:t>:Users\mecostantino\mongo-data</w:t>
       </w:r>
     </w:p>
     <w:p/>
-    <w:p>
-      <w:r>
-        <w:t>//Must do this first in order to start the backend server</w:t>
-      </w:r>
-    </w:p>
-    <w:p>
-      <w:r>
-        <w:t>//actually to start mongo db this is the correct directory and command</w:t>
-      </w:r>
-    </w:p>
-    <w:p>
-      <w:r>
-        <w:t>C:\Users\mecostantino\MongoDB\bin&gt;mongod</w:t>
-      </w:r>
-    </w:p>
     <w:p/>
     <w:p>
       <w:pPr>
@@ -158,11 +300,7 @@
         <w:t>et the authenticate to work when</w:t>
       </w:r>
       <w:r>
-        <w:t xml:space="preserve"> I started moving everything open.  Everything else seemed to work.  You </w:t>
-      </w:r>
-      <w:r>
-        <w:lastRenderedPageBreak/>
-        <w:t>have to run you</w:t>
+        <w:t xml:space="preserve"> I started moving everything open.  Everything else seemed to work.  You have to run you</w:t>
       </w:r>
       <w:r>
         <w:t>r</w:t>
@@ -183,7 +321,7 @@
     <w:p/>
     <w:p/>
     <w:p>
-      <w:hyperlink r:id="rId4" w:history="1">
+      <w:hyperlink r:id="rId5" w:history="1">
         <w:r>
           <w:rPr>
             <w:rStyle w:val="Hyperlink"/>
@@ -193,7 +331,7 @@
       </w:hyperlink>
     </w:p>
     <w:p>
-      <w:hyperlink r:id="rId5" w:history="1">
+      <w:hyperlink r:id="rId6" w:history="1">
         <w:r>
           <w:rPr>
             <w:rStyle w:val="Hyperlink"/>
@@ -203,7 +341,7 @@
       </w:hyperlink>
     </w:p>
     <w:p>
-      <w:hyperlink r:id="rId6" w:history="1">
+      <w:hyperlink r:id="rId7" w:history="1">
         <w:r>
           <w:rPr>
             <w:rStyle w:val="Hyperlink"/>
@@ -213,7 +351,7 @@
       </w:hyperlink>
     </w:p>
     <w:p>
-      <w:hyperlink r:id="rId7" w:history="1">
+      <w:hyperlink r:id="rId8" w:history="1">
         <w:r>
           <w:rPr>
             <w:rStyle w:val="Hyperlink"/>
@@ -230,6 +368,103 @@
     </w:sectPr>
   </w:body>
 </w:document>
+</file>
+
+<file path=word/numbering.xml><?xml version="1.0" encoding="utf-8"?>
+<w:numbering xmlns:wpc="http://schemas.microsoft.com/office/word/2010/wordprocessingCanvas" xmlns:cx="http://schemas.microsoft.com/office/drawing/2014/chartex" xmlns:cx1="http://schemas.microsoft.com/office/drawing/2015/9/8/chartex" xmlns:mc="http://schemas.openxmlformats.org/markup-compatibility/2006" xmlns:o="urn:schemas-microsoft-com:office:office" xmlns:r="http://schemas.openxmlformats.org/officeDocument/2006/relationships" xmlns:m="http://schemas.openxmlformats.org/officeDocument/2006/math" xmlns:v="urn:schemas-microsoft-com:vml" xmlns:wp14="http://schemas.microsoft.com/office/word/2010/wordprocessingDrawing" xmlns:wp="http://schemas.openxmlformats.org/drawingml/2006/wordprocessingDrawing" xmlns:w10="urn:schemas-microsoft-com:office:word" xmlns:w="http://schemas.openxmlformats.org/wordprocessingml/2006/main" xmlns:w14="http://schemas.microsoft.com/office/word/2010/wordml" xmlns:w15="http://schemas.microsoft.com/office/word/2012/wordml" xmlns:w16se="http://schemas.microsoft.com/office/word/2015/wordml/symex" xmlns:wpg="http://schemas.microsoft.com/office/word/2010/wordprocessingGroup" xmlns:wpi="http://schemas.microsoft.com/office/word/2010/wordprocessingInk" xmlns:wne="http://schemas.microsoft.com/office/word/2006/wordml" xmlns:wps="http://schemas.microsoft.com/office/word/2010/wordprocessingShape" mc:Ignorable="w14 w15 w16se wp14">
+  <w:abstractNum w:abstractNumId="0" w15:restartNumberingAfterBreak="0">
+    <w:nsid w:val="646079D8"/>
+    <w:multiLevelType w:val="hybridMultilevel"/>
+    <w:tmpl w:val="80522DEC"/>
+    <w:lvl w:ilvl="0" w:tplc="04090011">
+      <w:start w:val="1"/>
+      <w:numFmt w:val="decimal"/>
+      <w:lvlText w:val="%1)"/>
+      <w:lvlJc w:val="left"/>
+      <w:pPr>
+        <w:ind w:left="720" w:hanging="360"/>
+      </w:pPr>
+      <w:rPr>
+        <w:rFonts w:hint="default"/>
+      </w:rPr>
+    </w:lvl>
+    <w:lvl w:ilvl="1" w:tplc="04090019" w:tentative="1">
+      <w:start w:val="1"/>
+      <w:numFmt w:val="lowerLetter"/>
+      <w:lvlText w:val="%2."/>
+      <w:lvlJc w:val="left"/>
+      <w:pPr>
+        <w:ind w:left="1440" w:hanging="360"/>
+      </w:pPr>
+    </w:lvl>
+    <w:lvl w:ilvl="2" w:tplc="0409001B" w:tentative="1">
+      <w:start w:val="1"/>
+      <w:numFmt w:val="lowerRoman"/>
+      <w:lvlText w:val="%3."/>
+      <w:lvlJc w:val="right"/>
+      <w:pPr>
+        <w:ind w:left="2160" w:hanging="180"/>
+      </w:pPr>
+    </w:lvl>
+    <w:lvl w:ilvl="3" w:tplc="0409000F" w:tentative="1">
+      <w:start w:val="1"/>
+      <w:numFmt w:val="decimal"/>
+      <w:lvlText w:val="%4."/>
+      <w:lvlJc w:val="left"/>
+      <w:pPr>
+        <w:ind w:left="2880" w:hanging="360"/>
+      </w:pPr>
+    </w:lvl>
+    <w:lvl w:ilvl="4" w:tplc="04090019" w:tentative="1">
+      <w:start w:val="1"/>
+      <w:numFmt w:val="lowerLetter"/>
+      <w:lvlText w:val="%5."/>
+      <w:lvlJc w:val="left"/>
+      <w:pPr>
+        <w:ind w:left="3600" w:hanging="360"/>
+      </w:pPr>
+    </w:lvl>
+    <w:lvl w:ilvl="5" w:tplc="0409001B" w:tentative="1">
+      <w:start w:val="1"/>
+      <w:numFmt w:val="lowerRoman"/>
+      <w:lvlText w:val="%6."/>
+      <w:lvlJc w:val="right"/>
+      <w:pPr>
+        <w:ind w:left="4320" w:hanging="180"/>
+      </w:pPr>
+    </w:lvl>
+    <w:lvl w:ilvl="6" w:tplc="0409000F" w:tentative="1">
+      <w:start w:val="1"/>
+      <w:numFmt w:val="decimal"/>
+      <w:lvlText w:val="%7."/>
+      <w:lvlJc w:val="left"/>
+      <w:pPr>
+        <w:ind w:left="5040" w:hanging="360"/>
+      </w:pPr>
+    </w:lvl>
+    <w:lvl w:ilvl="7" w:tplc="04090019" w:tentative="1">
+      <w:start w:val="1"/>
+      <w:numFmt w:val="lowerLetter"/>
+      <w:lvlText w:val="%8."/>
+      <w:lvlJc w:val="left"/>
+      <w:pPr>
+        <w:ind w:left="5760" w:hanging="360"/>
+      </w:pPr>
+    </w:lvl>
+    <w:lvl w:ilvl="8" w:tplc="0409001B" w:tentative="1">
+      <w:start w:val="1"/>
+      <w:numFmt w:val="lowerRoman"/>
+      <w:lvlText w:val="%9."/>
+      <w:lvlJc w:val="right"/>
+      <w:pPr>
+        <w:ind w:left="6480" w:hanging="180"/>
+      </w:pPr>
+    </w:lvl>
+  </w:abstractNum>
+  <w:num w:numId="1">
+    <w:abstractNumId w:val="0"/>
+  </w:num>
+</w:numbering>
 </file>
 
 <file path=word/styles.xml><?xml version="1.0" encoding="utf-8"?>
@@ -665,6 +900,17 @@
       <w:u w:val="single"/>
     </w:rPr>
   </w:style>
+  <w:style w:type="paragraph" w:styleId="ListParagraph">
+    <w:name w:val="List Paragraph"/>
+    <w:basedOn w:val="Normal"/>
+    <w:uiPriority w:val="34"/>
+    <w:qFormat/>
+    <w:rsid w:val="00FE38B6"/>
+    <w:pPr>
+      <w:ind w:left="720"/>
+      <w:contextualSpacing/>
+    </w:pPr>
+  </w:style>
 </w:styles>
 </file>
 

</xml_diff>